<commit_message>
Update Applied Data Science Assignment 2.docx
</commit_message>
<xml_diff>
--- a/Applied Data Science Assignment 2.docx
+++ b/Applied Data Science Assignment 2.docx
@@ -20,6 +20,124 @@
         </w:rPr>
         <w:t>Introduction</w:t>
       </w:r>
+    </w:p>
+    <w:p>
+      <w:pPr>
+        <w:pStyle w:val="IOPH1"/>
+        <w:pBdr>
+          <w:bottom w:val="single" w:sz="6" w:space="1" w:color="auto"/>
+        </w:pBdr>
+        <w:rPr>
+          <w:rFonts w:ascii="Times New Roman" w:hAnsi="Times New Roman"/>
+          <w:b w:val="0"/>
+          <w:bCs/>
+          <w:szCs w:val="22"/>
+        </w:rPr>
+      </w:pPr>
+      <w:r>
+        <w:rPr>
+          <w:rFonts w:ascii="Times New Roman" w:hAnsi="Times New Roman"/>
+          <w:b w:val="0"/>
+          <w:bCs/>
+          <w:szCs w:val="22"/>
+        </w:rPr>
+        <w:t>In this report</w:t>
+      </w:r>
+      <w:r>
+        <w:rPr>
+          <w:rFonts w:ascii="Times New Roman" w:hAnsi="Times New Roman"/>
+          <w:b w:val="0"/>
+          <w:bCs/>
+          <w:szCs w:val="22"/>
+        </w:rPr>
+        <w:t xml:space="preserve">, I will be </w:t>
+      </w:r>
+      <w:r>
+        <w:rPr>
+          <w:rFonts w:ascii="Times New Roman" w:hAnsi="Times New Roman"/>
+          <w:b w:val="0"/>
+          <w:bCs/>
+          <w:szCs w:val="22"/>
+        </w:rPr>
+        <w:t xml:space="preserve">discussing the climate change, specifically on the topic of forest land against arable </w:t>
+      </w:r>
+      <w:r>
+        <w:rPr>
+          <w:rFonts w:ascii="Times New Roman" w:hAnsi="Times New Roman"/>
+          <w:b w:val="0"/>
+          <w:bCs/>
+          <w:szCs w:val="22"/>
+        </w:rPr>
+        <w:t>land,</w:t>
+      </w:r>
+      <w:r>
+        <w:rPr>
+          <w:rFonts w:ascii="Times New Roman" w:hAnsi="Times New Roman"/>
+          <w:b w:val="0"/>
+          <w:bCs/>
+          <w:szCs w:val="22"/>
+        </w:rPr>
+        <w:t xml:space="preserve"> </w:t>
+      </w:r>
+      <w:r>
+        <w:rPr>
+          <w:rFonts w:ascii="Times New Roman" w:hAnsi="Times New Roman"/>
+          <w:b w:val="0"/>
+          <w:bCs/>
+          <w:szCs w:val="22"/>
+        </w:rPr>
+        <w:t xml:space="preserve">which is essentially deforestation </w:t>
+      </w:r>
+      <w:r>
+        <w:rPr>
+          <w:rFonts w:ascii="Times New Roman" w:hAnsi="Times New Roman"/>
+          <w:b w:val="0"/>
+          <w:bCs/>
+          <w:szCs w:val="22"/>
+        </w:rPr>
+        <w:t>in</w:t>
+      </w:r>
+      <w:r>
+        <w:rPr>
+          <w:rFonts w:ascii="Times New Roman" w:hAnsi="Times New Roman"/>
+          <w:b w:val="0"/>
+          <w:bCs/>
+          <w:szCs w:val="22"/>
+        </w:rPr>
+        <w:t xml:space="preserve"> first, second</w:t>
+      </w:r>
+      <w:r>
+        <w:rPr>
+          <w:rFonts w:ascii="Times New Roman" w:hAnsi="Times New Roman"/>
+          <w:b w:val="0"/>
+          <w:bCs/>
+          <w:szCs w:val="22"/>
+        </w:rPr>
+        <w:t xml:space="preserve"> and third world countries. </w:t>
+      </w:r>
+      <w:r>
+        <w:rPr>
+          <w:rFonts w:ascii="Times New Roman" w:hAnsi="Times New Roman"/>
+          <w:b w:val="0"/>
+          <w:bCs/>
+          <w:szCs w:val="22"/>
+        </w:rPr>
+        <w:t xml:space="preserve"> Deforestation </w:t>
+      </w:r>
+    </w:p>
+    <w:p>
+      <w:pPr>
+        <w:pStyle w:val="IOPH1"/>
+        <w:pBdr>
+          <w:bottom w:val="single" w:sz="6" w:space="1" w:color="auto"/>
+        </w:pBdr>
+        <w:rPr>
+          <w:rFonts w:ascii="Times New Roman" w:hAnsi="Times New Roman"/>
+          <w:b w:val="0"/>
+          <w:bCs/>
+          <w:szCs w:val="22"/>
+        </w:rPr>
+      </w:pPr>
     </w:p>
     <w:p>
       <w:pPr>
@@ -40,89 +158,6 @@
           <w:docGrid w:linePitch="360"/>
         </w:sectPr>
       </w:pPr>
-      <w:r>
-        <w:rPr>
-          <w:rFonts w:ascii="Times New Roman" w:hAnsi="Times New Roman"/>
-          <w:b w:val="0"/>
-          <w:bCs/>
-          <w:szCs w:val="22"/>
-        </w:rPr>
-        <w:t>In this report</w:t>
-      </w:r>
-      <w:r>
-        <w:rPr>
-          <w:rFonts w:ascii="Times New Roman" w:hAnsi="Times New Roman"/>
-          <w:b w:val="0"/>
-          <w:bCs/>
-          <w:szCs w:val="22"/>
-        </w:rPr>
-        <w:t xml:space="preserve">, I will be </w:t>
-      </w:r>
-      <w:r>
-        <w:rPr>
-          <w:rFonts w:ascii="Times New Roman" w:hAnsi="Times New Roman"/>
-          <w:b w:val="0"/>
-          <w:bCs/>
-          <w:szCs w:val="22"/>
-        </w:rPr>
-        <w:t xml:space="preserve">discussing the climate change, specifically on the topic of forest land against arable </w:t>
-      </w:r>
-      <w:proofErr w:type="gramStart"/>
-      <w:r>
-        <w:rPr>
-          <w:rFonts w:ascii="Times New Roman" w:hAnsi="Times New Roman"/>
-          <w:b w:val="0"/>
-          <w:bCs/>
-          <w:szCs w:val="22"/>
-        </w:rPr>
-        <w:t>land</w:t>
-      </w:r>
-      <w:proofErr w:type="gramEnd"/>
-      <w:r>
-        <w:rPr>
-          <w:rFonts w:ascii="Times New Roman" w:hAnsi="Times New Roman"/>
-          <w:b w:val="0"/>
-          <w:bCs/>
-          <w:szCs w:val="22"/>
-        </w:rPr>
-        <w:t xml:space="preserve"> </w:t>
-      </w:r>
-      <w:r>
-        <w:rPr>
-          <w:rFonts w:ascii="Times New Roman" w:hAnsi="Times New Roman"/>
-          <w:b w:val="0"/>
-          <w:bCs/>
-          <w:szCs w:val="22"/>
-        </w:rPr>
-        <w:t xml:space="preserve">which is essentially deforestation </w:t>
-      </w:r>
-      <w:r>
-        <w:rPr>
-          <w:rFonts w:ascii="Times New Roman" w:hAnsi="Times New Roman"/>
-          <w:b w:val="0"/>
-          <w:bCs/>
-          <w:szCs w:val="22"/>
-        </w:rPr>
-        <w:t>from</w:t>
-      </w:r>
-      <w:r>
-        <w:rPr>
-          <w:rFonts w:ascii="Times New Roman" w:hAnsi="Times New Roman"/>
-          <w:b w:val="0"/>
-          <w:bCs/>
-          <w:szCs w:val="22"/>
-        </w:rPr>
-        <w:t xml:space="preserve"> first, second</w:t>
-      </w:r>
-      <w:r>
-        <w:rPr>
-          <w:rFonts w:ascii="Times New Roman" w:hAnsi="Times New Roman"/>
-          <w:b w:val="0"/>
-          <w:bCs/>
-          <w:szCs w:val="22"/>
-        </w:rPr>
-        <w:t xml:space="preserve"> and third world countries. </w:t>
-      </w:r>
     </w:p>
     <w:p>
       <w:pPr>
@@ -545,165 +580,18 @@
       <w:r>
         <w:t xml:space="preserve"> </w:t>
       </w:r>
-      <w:r>
-        <w:t>Let’s</w:t>
-      </w:r>
-      <w:r>
-        <w:t xml:space="preserve"> have a look and see if their height and wingspan </w:t>
-      </w:r>
-      <w:r>
-        <w:t xml:space="preserve">really </w:t>
-      </w:r>
-      <w:r>
-        <w:t>do correlate</w:t>
-      </w:r>
-      <w:r>
-        <w:t xml:space="preserve">. </w:t>
-      </w:r>
-      <w:r>
-        <w:t>First,</w:t>
-      </w:r>
-      <w:r>
-        <w:t xml:space="preserve"> </w:t>
-      </w:r>
-      <w:r>
-        <w:t>I generate</w:t>
-      </w:r>
-      <w:r>
-        <w:t xml:space="preserve"> a simple scatter plot </w:t>
-      </w:r>
-      <w:r>
-        <w:rPr>
-          <w:i/>
-          <w:iCs/>
-        </w:rPr>
-        <w:t>(Figure 3).</w:t>
-      </w:r>
-      <w:r>
-        <w:t xml:space="preserve"> We see that visually there </w:t>
-      </w:r>
-      <w:r>
-        <w:t>is a</w:t>
-      </w:r>
-      <w:r>
-        <w:t xml:space="preserve"> positive correlation but to really know if that’s true</w:t>
-      </w:r>
-      <w:r>
-        <w:t>,</w:t>
-      </w:r>
-      <w:r>
-        <w:t xml:space="preserve"> we should generate correlation coefficient values.  </w:t>
-      </w:r>
-      <w:r>
-        <w:rPr>
-          <w:i/>
-          <w:iCs/>
-        </w:rPr>
-        <w:t xml:space="preserve">(Figure </w:t>
-      </w:r>
-      <w:r>
-        <w:rPr>
-          <w:i/>
-          <w:iCs/>
-        </w:rPr>
-        <w:t>4)</w:t>
-      </w:r>
-      <w:r>
-        <w:rPr>
-          <w:noProof/>
-        </w:rPr>
-        <w:drawing>
-          <wp:inline distT="0" distB="0" distL="0" distR="0" wp14:anchorId="1B8402D5" wp14:editId="2CB0C712">
-            <wp:extent cx="2712720" cy="1485265"/>
-            <wp:effectExtent l="0" t="0" r="0" b="635"/>
-            <wp:docPr id="4" name="Picture 4" descr="Chart, scatter chart&#10;&#10;Description automatically generated"/>
-            <wp:cNvGraphicFramePr>
-              <a:graphicFrameLocks xmlns:a="http://schemas.openxmlformats.org/drawingml/2006/main" noChangeAspect="1"/>
-            </wp:cNvGraphicFramePr>
-            <a:graphic xmlns:a="http://schemas.openxmlformats.org/drawingml/2006/main">
-              <a:graphicData uri="http://schemas.openxmlformats.org/drawingml/2006/picture">
-                <pic:pic xmlns:pic="http://schemas.openxmlformats.org/drawingml/2006/picture">
-                  <pic:nvPicPr>
-                    <pic:cNvPr id="4" name="Picture 4" descr="Chart, scatter chart&#10;&#10;Description automatically generated"/>
-                    <pic:cNvPicPr/>
-                  </pic:nvPicPr>
-                  <pic:blipFill>
-                    <a:blip r:embed="rId11">
-                      <a:extLst>
-                        <a:ext uri="{28A0092B-C50C-407E-A947-70E740481C1C}">
-                          <a14:useLocalDpi xmlns:a14="http://schemas.microsoft.com/office/drawing/2010/main" val="0"/>
-                        </a:ext>
-                      </a:extLst>
-                    </a:blip>
-                    <a:stretch>
-                      <a:fillRect/>
-                    </a:stretch>
-                  </pic:blipFill>
-                  <pic:spPr>
-                    <a:xfrm>
-                      <a:off x="0" y="0"/>
-                      <a:ext cx="2760296" cy="1511314"/>
-                    </a:xfrm>
-                    <a:prstGeom prst="rect">
-                      <a:avLst/>
-                    </a:prstGeom>
-                  </pic:spPr>
-                </pic:pic>
-              </a:graphicData>
-            </a:graphic>
-          </wp:inline>
-        </w:drawing>
-      </w:r>
-    </w:p>
-    <w:p>
-      <w:pPr>
-        <w:pStyle w:val="Caption"/>
-        <w:jc w:val="center"/>
-      </w:pPr>
-      <w:r>
-        <w:t xml:space="preserve">Figure </w:t>
-      </w:r>
-      <w:r>
-        <w:fldChar w:fldCharType="begin"/>
-      </w:r>
-      <w:r>
-        <w:instrText xml:space="preserve"> SEQ Figure \* ARABIC </w:instrText>
-      </w:r>
-      <w:r>
-        <w:fldChar w:fldCharType="separate"/>
-      </w:r>
-      <w:r>
-        <w:rPr>
-          <w:noProof/>
-        </w:rPr>
-        <w:t>3</w:t>
-      </w:r>
-      <w:r>
-        <w:rPr>
-          <w:noProof/>
-        </w:rPr>
-        <w:fldChar w:fldCharType="end"/>
-      </w:r>
-      <w:r>
-        <w:t xml:space="preserve">: </w:t>
-      </w:r>
-      <w:r>
-        <w:t>Wingspan and Height</w:t>
-      </w:r>
-      <w:r>
-        <w:t xml:space="preserve"> correlation</w:t>
-      </w:r>
     </w:p>
     <w:tbl>
       <w:tblPr>
-        <w:tblStyle w:val="GridTable3-Accent2"/>
-        <w:tblW w:w="0" w:type="auto"/>
+        <w:tblStyle w:val="GridTable1Light-Accent1"/>
+        <w:tblW w:w="4957" w:type="dxa"/>
         <w:tblLook w:val="04A0" w:firstRow="1" w:lastRow="0" w:firstColumn="1" w:lastColumn="0" w:noHBand="0" w:noVBand="1"/>
       </w:tblPr>
       <w:tblGrid>
-        <w:gridCol w:w="1579"/>
-        <w:gridCol w:w="1579"/>
-        <w:gridCol w:w="1580"/>
+        <w:gridCol w:w="1134"/>
+        <w:gridCol w:w="1056"/>
+        <w:gridCol w:w="1349"/>
+        <w:gridCol w:w="1418"/>
       </w:tblGrid>
       <w:tr>
         <w:trPr>
@@ -711,127 +599,105 @@
         </w:trPr>
         <w:tc>
           <w:tcPr>
-            <w:cnfStyle w:val="001000000100" w:firstRow="0" w:lastRow="0" w:firstColumn="1" w:lastColumn="0" w:oddVBand="0" w:evenVBand="0" w:oddHBand="0" w:evenHBand="0" w:firstRowFirstColumn="1" w:firstRowLastColumn="0" w:lastRowFirstColumn="0" w:lastRowLastColumn="0"/>
-            <w:tcW w:w="1579" w:type="dxa"/>
+            <w:cnfStyle w:val="001000000000" w:firstRow="0" w:lastRow="0" w:firstColumn="1" w:lastColumn="0" w:oddVBand="0" w:evenVBand="0" w:oddHBand="0" w:evenHBand="0" w:firstRowFirstColumn="0" w:firstRowLastColumn="0" w:lastRowFirstColumn="0" w:lastRowLastColumn="0"/>
+            <w:tcW w:w="1134" w:type="dxa"/>
           </w:tcPr>
           <w:p>
             <w:pPr>
-              <w:spacing w:line="276" w:lineRule="auto"/>
+              <w:keepNext/>
               <w:rPr>
-                <w:rFonts w:cstheme="minorHAnsi"/>
+                <w:b w:val="0"/>
+                <w:bCs w:val="0"/>
               </w:rPr>
             </w:pPr>
           </w:p>
         </w:tc>
         <w:tc>
           <w:tcPr>
-            <w:tcW w:w="1579" w:type="dxa"/>
+            <w:tcW w:w="1056" w:type="dxa"/>
           </w:tcPr>
           <w:p>
             <w:pPr>
-              <w:spacing w:line="276" w:lineRule="auto"/>
+              <w:keepNext/>
               <w:cnfStyle w:val="100000000000" w:firstRow="1" w:lastRow="0" w:firstColumn="0" w:lastColumn="0" w:oddVBand="0" w:evenVBand="0" w:oddHBand="0" w:evenHBand="0" w:firstRowFirstColumn="0" w:firstRowLastColumn="0" w:lastRowFirstColumn="0" w:lastRowLastColumn="0"/>
               <w:rPr>
-                <w:rFonts w:cstheme="minorHAnsi"/>
+                <w:b w:val="0"/>
+                <w:bCs w:val="0"/>
+                <w:i/>
+                <w:iCs/>
               </w:rPr>
             </w:pPr>
             <w:r>
               <w:rPr>
-                <w:rFonts w:cstheme="minorHAnsi"/>
+                <w:b w:val="0"/>
+                <w:bCs w:val="0"/>
+                <w:i/>
+                <w:iCs/>
               </w:rPr>
-              <w:t>P-value</w:t>
+              <w:t xml:space="preserve">Arable-Forest </w:t>
             </w:r>
           </w:p>
         </w:tc>
         <w:tc>
           <w:tcPr>
-            <w:tcW w:w="1580" w:type="dxa"/>
+            <w:tcW w:w="1349" w:type="dxa"/>
           </w:tcPr>
           <w:p>
             <w:pPr>
-              <w:spacing w:line="276" w:lineRule="auto"/>
+              <w:keepNext/>
               <w:cnfStyle w:val="100000000000" w:firstRow="1" w:lastRow="0" w:firstColumn="0" w:lastColumn="0" w:oddVBand="0" w:evenVBand="0" w:oddHBand="0" w:evenHBand="0" w:firstRowFirstColumn="0" w:firstRowLastColumn="0" w:lastRowFirstColumn="0" w:lastRowLastColumn="0"/>
               <w:rPr>
-                <w:rFonts w:cstheme="minorHAnsi"/>
+                <w:b w:val="0"/>
+                <w:bCs w:val="0"/>
+                <w:i/>
+                <w:iCs/>
               </w:rPr>
             </w:pPr>
+            <w:proofErr w:type="gramStart"/>
             <w:r>
               <w:rPr>
-                <w:rFonts w:cstheme="minorHAnsi"/>
+                <w:b w:val="0"/>
+                <w:bCs w:val="0"/>
+                <w:i/>
+                <w:iCs/>
               </w:rPr>
-              <w:t>Correlation Coefficient</w:t>
+              <w:t>Arable  -</w:t>
             </w:r>
-          </w:p>
-        </w:tc>
-      </w:tr>
-      <w:tr>
-        <w:trPr>
-          <w:cnfStyle w:val="000000100000" w:firstRow="0" w:lastRow="0" w:firstColumn="0" w:lastColumn="0" w:oddVBand="0" w:evenVBand="0" w:oddHBand="1" w:evenHBand="0" w:firstRowFirstColumn="0" w:firstRowLastColumn="0" w:lastRowFirstColumn="0" w:lastRowLastColumn="0"/>
-        </w:trPr>
-        <w:tc>
-          <w:tcPr>
-            <w:cnfStyle w:val="001000000000" w:firstRow="0" w:lastRow="0" w:firstColumn="1" w:lastColumn="0" w:oddVBand="0" w:evenVBand="0" w:oddHBand="0" w:evenHBand="0" w:firstRowFirstColumn="0" w:firstRowLastColumn="0" w:lastRowFirstColumn="0" w:lastRowLastColumn="0"/>
-            <w:tcW w:w="1579" w:type="dxa"/>
-          </w:tcPr>
-          <w:p>
-            <w:pPr>
-              <w:spacing w:line="276" w:lineRule="auto"/>
-              <w:rPr>
-                <w:rFonts w:cstheme="minorHAnsi"/>
-              </w:rPr>
-            </w:pPr>
+            <w:proofErr w:type="gramEnd"/>
             <w:r>
               <w:rPr>
-                <w:rFonts w:cstheme="minorHAnsi"/>
+                <w:b w:val="0"/>
+                <w:bCs w:val="0"/>
+                <w:i/>
+                <w:iCs/>
               </w:rPr>
-              <w:t>Spearman’s</w:t>
+              <w:t>greenhouse</w:t>
             </w:r>
           </w:p>
         </w:tc>
         <w:tc>
           <w:tcPr>
-            <w:tcW w:w="1579" w:type="dxa"/>
+            <w:tcW w:w="1418" w:type="dxa"/>
           </w:tcPr>
           <w:p>
             <w:pPr>
-              <w:spacing w:line="276" w:lineRule="auto"/>
-              <w:cnfStyle w:val="000000100000" w:firstRow="0" w:lastRow="0" w:firstColumn="0" w:lastColumn="0" w:oddVBand="0" w:evenVBand="0" w:oddHBand="1" w:evenHBand="0" w:firstRowFirstColumn="0" w:firstRowLastColumn="0" w:lastRowFirstColumn="0" w:lastRowLastColumn="0"/>
+              <w:keepNext/>
+              <w:cnfStyle w:val="100000000000" w:firstRow="1" w:lastRow="0" w:firstColumn="0" w:lastColumn="0" w:oddVBand="0" w:evenVBand="0" w:oddHBand="0" w:evenHBand="0" w:firstRowFirstColumn="0" w:firstRowLastColumn="0" w:lastRowFirstColumn="0" w:lastRowLastColumn="0"/>
               <w:rPr>
-                <w:rFonts w:cstheme="minorHAnsi"/>
+                <w:b w:val="0"/>
+                <w:bCs w:val="0"/>
+                <w:i/>
+                <w:iCs/>
               </w:rPr>
             </w:pPr>
             <w:r>
               <w:rPr>
-                <w:rFonts w:cstheme="minorHAnsi"/>
+                <w:b w:val="0"/>
+                <w:bCs w:val="0"/>
+                <w:i/>
+                <w:iCs/>
               </w:rPr>
-              <w:t>4.6 x 10</w:t>
-            </w:r>
-            <w:r>
-              <w:rPr>
-                <w:rFonts w:cstheme="minorHAnsi"/>
-                <w:vertAlign w:val="superscript"/>
-              </w:rPr>
-              <w:t>-19</w:t>
-            </w:r>
-          </w:p>
-        </w:tc>
-        <w:tc>
-          <w:tcPr>
-            <w:tcW w:w="1580" w:type="dxa"/>
-          </w:tcPr>
-          <w:p>
-            <w:pPr>
-              <w:spacing w:line="276" w:lineRule="auto"/>
-              <w:cnfStyle w:val="000000100000" w:firstRow="0" w:lastRow="0" w:firstColumn="0" w:lastColumn="0" w:oddVBand="0" w:evenVBand="0" w:oddHBand="1" w:evenHBand="0" w:firstRowFirstColumn="0" w:firstRowLastColumn="0" w:lastRowFirstColumn="0" w:lastRowLastColumn="0"/>
-              <w:rPr>
-                <w:rFonts w:cstheme="minorHAnsi"/>
-              </w:rPr>
-            </w:pPr>
-            <w:r>
-              <w:rPr>
-                <w:rFonts w:cstheme="minorHAnsi"/>
-              </w:rPr>
-              <w:t>0.862</w:t>
+              <w:t>Forest-greenhouse</w:t>
             </w:r>
           </w:p>
         </w:tc>
@@ -840,68 +706,311 @@
         <w:tc>
           <w:tcPr>
             <w:cnfStyle w:val="001000000000" w:firstRow="0" w:lastRow="0" w:firstColumn="1" w:lastColumn="0" w:oddVBand="0" w:evenVBand="0" w:oddHBand="0" w:evenHBand="0" w:firstRowFirstColumn="0" w:firstRowLastColumn="0" w:lastRowFirstColumn="0" w:lastRowLastColumn="0"/>
-            <w:tcW w:w="1579" w:type="dxa"/>
+            <w:tcW w:w="1134" w:type="dxa"/>
           </w:tcPr>
           <w:p>
             <w:pPr>
-              <w:spacing w:line="276" w:lineRule="auto"/>
+              <w:keepNext/>
               <w:rPr>
-                <w:rFonts w:cstheme="minorHAnsi"/>
+                <w:b w:val="0"/>
+                <w:bCs w:val="0"/>
+                <w:i/>
+                <w:iCs/>
               </w:rPr>
             </w:pPr>
             <w:r>
               <w:rPr>
-                <w:rFonts w:cstheme="minorHAnsi"/>
+                <w:b w:val="0"/>
+                <w:bCs w:val="0"/>
+                <w:i/>
+                <w:iCs/>
               </w:rPr>
-              <w:t>Pearson’s</w:t>
+              <w:t>Brazil</w:t>
             </w:r>
           </w:p>
         </w:tc>
         <w:tc>
           <w:tcPr>
-            <w:tcW w:w="1579" w:type="dxa"/>
+            <w:tcW w:w="1056" w:type="dxa"/>
           </w:tcPr>
           <w:p>
             <w:pPr>
-              <w:spacing w:line="276" w:lineRule="auto"/>
+              <w:keepNext/>
               <w:cnfStyle w:val="000000000000" w:firstRow="0" w:lastRow="0" w:firstColumn="0" w:lastColumn="0" w:oddVBand="0" w:evenVBand="0" w:oddHBand="0" w:evenHBand="0" w:firstRowFirstColumn="0" w:firstRowLastColumn="0" w:lastRowFirstColumn="0" w:lastRowLastColumn="0"/>
-              <w:rPr>
-                <w:rFonts w:cstheme="minorHAnsi"/>
-                <w:vertAlign w:val="superscript"/>
-              </w:rPr>
             </w:pPr>
             <w:r>
               <w:rPr>
-                <w:rFonts w:cstheme="minorHAnsi"/>
+                <w:highlight w:val="lightGray"/>
               </w:rPr>
-              <w:t>1.7 x 10</w:t>
-            </w:r>
-            <w:r>
-              <w:rPr>
-                <w:rFonts w:cstheme="minorHAnsi"/>
-                <w:vertAlign w:val="superscript"/>
-              </w:rPr>
-              <w:t>-17</w:t>
+              <w:t>-0.89</w:t>
             </w:r>
           </w:p>
         </w:tc>
         <w:tc>
           <w:tcPr>
-            <w:tcW w:w="1580" w:type="dxa"/>
+            <w:tcW w:w="1349" w:type="dxa"/>
           </w:tcPr>
           <w:p>
             <w:pPr>
-              <w:spacing w:line="276" w:lineRule="auto"/>
+              <w:keepNext/>
               <w:cnfStyle w:val="000000000000" w:firstRow="0" w:lastRow="0" w:firstColumn="0" w:lastColumn="0" w:oddVBand="0" w:evenVBand="0" w:oddHBand="0" w:evenHBand="0" w:firstRowFirstColumn="0" w:firstRowLastColumn="0" w:lastRowFirstColumn="0" w:lastRowLastColumn="0"/>
               <w:rPr>
-                <w:rFonts w:cstheme="minorHAnsi"/>
+                <w:highlight w:val="darkGray"/>
               </w:rPr>
             </w:pPr>
             <w:r>
               <w:rPr>
-                <w:rFonts w:cstheme="minorHAnsi"/>
+                <w:highlight w:val="darkGray"/>
               </w:rPr>
-              <w:t>0.842</w:t>
+              <w:t>0.92</w:t>
+            </w:r>
+          </w:p>
+        </w:tc>
+        <w:tc>
+          <w:tcPr>
+            <w:tcW w:w="1418" w:type="dxa"/>
+          </w:tcPr>
+          <w:p>
+            <w:pPr>
+              <w:keepNext/>
+              <w:cnfStyle w:val="000000000000" w:firstRow="0" w:lastRow="0" w:firstColumn="0" w:lastColumn="0" w:oddVBand="0" w:evenVBand="0" w:oddHBand="0" w:evenHBand="0" w:firstRowFirstColumn="0" w:firstRowLastColumn="0" w:lastRowFirstColumn="0" w:lastRowLastColumn="0"/>
+            </w:pPr>
+            <w:r>
+              <w:rPr>
+                <w:highlight w:val="lightGray"/>
+              </w:rPr>
+              <w:t>-0.98</w:t>
+            </w:r>
+          </w:p>
+        </w:tc>
+      </w:tr>
+      <w:tr>
+        <w:tc>
+          <w:tcPr>
+            <w:cnfStyle w:val="001000000000" w:firstRow="0" w:lastRow="0" w:firstColumn="1" w:lastColumn="0" w:oddVBand="0" w:evenVBand="0" w:oddHBand="0" w:evenHBand="0" w:firstRowFirstColumn="0" w:firstRowLastColumn="0" w:lastRowFirstColumn="0" w:lastRowLastColumn="0"/>
+            <w:tcW w:w="1134" w:type="dxa"/>
+          </w:tcPr>
+          <w:p>
+            <w:pPr>
+              <w:keepNext/>
+              <w:rPr>
+                <w:b w:val="0"/>
+                <w:bCs w:val="0"/>
+                <w:i/>
+                <w:iCs/>
+              </w:rPr>
+            </w:pPr>
+            <w:r>
+              <w:rPr>
+                <w:b w:val="0"/>
+                <w:bCs w:val="0"/>
+                <w:i/>
+                <w:iCs/>
+              </w:rPr>
+              <w:t>Australia</w:t>
+            </w:r>
+          </w:p>
+        </w:tc>
+        <w:tc>
+          <w:tcPr>
+            <w:tcW w:w="1056" w:type="dxa"/>
+          </w:tcPr>
+          <w:p>
+            <w:pPr>
+              <w:keepNext/>
+              <w:cnfStyle w:val="000000000000" w:firstRow="0" w:lastRow="0" w:firstColumn="0" w:lastColumn="0" w:oddVBand="0" w:evenVBand="0" w:oddHBand="0" w:evenHBand="0" w:firstRowFirstColumn="0" w:firstRowLastColumn="0" w:lastRowFirstColumn="0" w:lastRowLastColumn="0"/>
+            </w:pPr>
+            <w:r>
+              <w:t>-0.24</w:t>
+            </w:r>
+          </w:p>
+        </w:tc>
+        <w:tc>
+          <w:tcPr>
+            <w:tcW w:w="1349" w:type="dxa"/>
+          </w:tcPr>
+          <w:p>
+            <w:pPr>
+              <w:keepNext/>
+              <w:cnfStyle w:val="000000000000" w:firstRow="0" w:lastRow="0" w:firstColumn="0" w:lastColumn="0" w:oddVBand="0" w:evenVBand="0" w:oddHBand="0" w:evenHBand="0" w:firstRowFirstColumn="0" w:firstRowLastColumn="0" w:lastRowFirstColumn="0" w:lastRowLastColumn="0"/>
+              <w:rPr>
+                <w:highlight w:val="darkGray"/>
+              </w:rPr>
+            </w:pPr>
+            <w:r>
+              <w:rPr>
+                <w:highlight w:val="darkGray"/>
+              </w:rPr>
+              <w:t>0.79</w:t>
+            </w:r>
+          </w:p>
+        </w:tc>
+        <w:tc>
+          <w:tcPr>
+            <w:tcW w:w="1418" w:type="dxa"/>
+          </w:tcPr>
+          <w:p>
+            <w:pPr>
+              <w:keepNext/>
+              <w:cnfStyle w:val="000000000000" w:firstRow="0" w:lastRow="0" w:firstColumn="0" w:lastColumn="0" w:oddVBand="0" w:evenVBand="0" w:oddHBand="0" w:evenHBand="0" w:firstRowFirstColumn="0" w:firstRowLastColumn="0" w:lastRowFirstColumn="0" w:lastRowLastColumn="0"/>
+            </w:pPr>
+            <w:r>
+              <w:t>-0.49</w:t>
+            </w:r>
+          </w:p>
+        </w:tc>
+      </w:tr>
+      <w:tr>
+        <w:tc>
+          <w:tcPr>
+            <w:cnfStyle w:val="001000000000" w:firstRow="0" w:lastRow="0" w:firstColumn="1" w:lastColumn="0" w:oddVBand="0" w:evenVBand="0" w:oddHBand="0" w:evenHBand="0" w:firstRowFirstColumn="0" w:firstRowLastColumn="0" w:lastRowFirstColumn="0" w:lastRowLastColumn="0"/>
+            <w:tcW w:w="1134" w:type="dxa"/>
+          </w:tcPr>
+          <w:p>
+            <w:pPr>
+              <w:keepNext/>
+              <w:rPr>
+                <w:b w:val="0"/>
+                <w:bCs w:val="0"/>
+                <w:i/>
+                <w:iCs/>
+              </w:rPr>
+            </w:pPr>
+            <w:r>
+              <w:rPr>
+                <w:b w:val="0"/>
+                <w:bCs w:val="0"/>
+                <w:i/>
+                <w:iCs/>
+              </w:rPr>
+              <w:t>Mongolia</w:t>
+            </w:r>
+          </w:p>
+        </w:tc>
+        <w:tc>
+          <w:tcPr>
+            <w:tcW w:w="1056" w:type="dxa"/>
+          </w:tcPr>
+          <w:p>
+            <w:pPr>
+              <w:keepNext/>
+              <w:cnfStyle w:val="000000000000" w:firstRow="0" w:lastRow="0" w:firstColumn="0" w:lastColumn="0" w:oddVBand="0" w:evenVBand="0" w:oddHBand="0" w:evenHBand="0" w:firstRowFirstColumn="0" w:firstRowLastColumn="0" w:lastRowFirstColumn="0" w:lastRowLastColumn="0"/>
+            </w:pPr>
+            <w:r>
+              <w:t>0.29</w:t>
+            </w:r>
+          </w:p>
+        </w:tc>
+        <w:tc>
+          <w:tcPr>
+            <w:tcW w:w="1349" w:type="dxa"/>
+          </w:tcPr>
+          <w:p>
+            <w:pPr>
+              <w:keepNext/>
+              <w:cnfStyle w:val="000000000000" w:firstRow="0" w:lastRow="0" w:firstColumn="0" w:lastColumn="0" w:oddVBand="0" w:evenVBand="0" w:oddHBand="0" w:evenHBand="0" w:firstRowFirstColumn="0" w:firstRowLastColumn="0" w:lastRowFirstColumn="0" w:lastRowLastColumn="0"/>
+            </w:pPr>
+            <w:r>
+              <w:t>0.386</w:t>
+            </w:r>
+          </w:p>
+        </w:tc>
+        <w:tc>
+          <w:tcPr>
+            <w:tcW w:w="1418" w:type="dxa"/>
+          </w:tcPr>
+          <w:p>
+            <w:pPr>
+              <w:keepNext/>
+              <w:cnfStyle w:val="000000000000" w:firstRow="0" w:lastRow="0" w:firstColumn="0" w:lastColumn="0" w:oddVBand="0" w:evenVBand="0" w:oddHBand="0" w:evenHBand="0" w:firstRowFirstColumn="0" w:firstRowLastColumn="0" w:lastRowFirstColumn="0" w:lastRowLastColumn="0"/>
+            </w:pPr>
+            <w:r>
+              <w:t>-</w:t>
+            </w:r>
+            <w:r>
+              <w:rPr>
+                <w:highlight w:val="lightGray"/>
+              </w:rPr>
+              <w:t>0.65</w:t>
+            </w:r>
+          </w:p>
+        </w:tc>
+      </w:tr>
+      <w:tr>
+        <w:tc>
+          <w:tcPr>
+            <w:cnfStyle w:val="001000000000" w:firstRow="0" w:lastRow="0" w:firstColumn="1" w:lastColumn="0" w:oddVBand="0" w:evenVBand="0" w:oddHBand="0" w:evenHBand="0" w:firstRowFirstColumn="0" w:firstRowLastColumn="0" w:lastRowFirstColumn="0" w:lastRowLastColumn="0"/>
+            <w:tcW w:w="1134" w:type="dxa"/>
+          </w:tcPr>
+          <w:p>
+            <w:pPr>
+              <w:keepNext/>
+              <w:rPr>
+                <w:b w:val="0"/>
+                <w:bCs w:val="0"/>
+                <w:i/>
+                <w:iCs/>
+              </w:rPr>
+            </w:pPr>
+            <w:r>
+              <w:rPr>
+                <w:b w:val="0"/>
+                <w:bCs w:val="0"/>
+                <w:i/>
+                <w:iCs/>
+              </w:rPr>
+              <w:t>World</w:t>
+            </w:r>
+          </w:p>
+        </w:tc>
+        <w:tc>
+          <w:tcPr>
+            <w:tcW w:w="1056" w:type="dxa"/>
+          </w:tcPr>
+          <w:p>
+            <w:pPr>
+              <w:keepNext/>
+              <w:cnfStyle w:val="000000000000" w:firstRow="0" w:lastRow="0" w:firstColumn="0" w:lastColumn="0" w:oddVBand="0" w:evenVBand="0" w:oddHBand="0" w:evenHBand="0" w:firstRowFirstColumn="0" w:firstRowLastColumn="0" w:lastRowFirstColumn="0" w:lastRowLastColumn="0"/>
+            </w:pPr>
+            <w:r>
+              <w:t>-0.17</w:t>
+            </w:r>
+          </w:p>
+        </w:tc>
+        <w:tc>
+          <w:tcPr>
+            <w:tcW w:w="1349" w:type="dxa"/>
+          </w:tcPr>
+          <w:p>
+            <w:pPr>
+              <w:keepNext/>
+              <w:cnfStyle w:val="000000000000" w:firstRow="0" w:lastRow="0" w:firstColumn="0" w:lastColumn="0" w:oddVBand="0" w:evenVBand="0" w:oddHBand="0" w:evenHBand="0" w:firstRowFirstColumn="0" w:firstRowLastColumn="0" w:lastRowFirstColumn="0" w:lastRowLastColumn="0"/>
+            </w:pPr>
+            <w:r>
+              <w:rPr>
+                <w:highlight w:val="lightGray"/>
+              </w:rPr>
+              <w:t>0.55</w:t>
+            </w:r>
+          </w:p>
+        </w:tc>
+        <w:tc>
+          <w:tcPr>
+            <w:tcW w:w="1418" w:type="dxa"/>
+          </w:tcPr>
+          <w:p>
+            <w:pPr>
+              <w:keepNext/>
+              <w:cnfStyle w:val="000000000000" w:firstRow="0" w:lastRow="0" w:firstColumn="0" w:lastColumn="0" w:oddVBand="0" w:evenVBand="0" w:oddHBand="0" w:evenHBand="0" w:firstRowFirstColumn="0" w:firstRowLastColumn="0" w:lastRowFirstColumn="0" w:lastRowLastColumn="0"/>
+              <w:rPr>
+                <w:highlight w:val="darkGray"/>
+              </w:rPr>
+            </w:pPr>
+            <w:r>
+              <w:rPr>
+                <w:highlight w:val="darkGray"/>
+              </w:rPr>
+              <w:t>-0.94</w:t>
             </w:r>
           </w:p>
         </w:tc>
@@ -909,60 +1018,10 @@
     </w:tbl>
     <w:p>
       <w:pPr>
-        <w:pStyle w:val="Caption"/>
-        <w:jc w:val="center"/>
+        <w:keepNext/>
       </w:pPr>
     </w:p>
-    <w:p>
-      <w:pPr>
-        <w:pStyle w:val="Caption"/>
-        <w:jc w:val="center"/>
-      </w:pPr>
-      <w:r>
-        <w:t xml:space="preserve">Figure </w:t>
-      </w:r>
-      <w:r>
-        <w:fldChar w:fldCharType="begin"/>
-      </w:r>
-      <w:r>
-        <w:instrText xml:space="preserve"> SEQ Figure \* ARABIC </w:instrText>
-      </w:r>
-      <w:r>
-        <w:fldChar w:fldCharType="separate"/>
-      </w:r>
-      <w:r>
-        <w:rPr>
-          <w:noProof/>
-        </w:rPr>
-        <w:t>4</w:t>
-      </w:r>
-      <w:r>
-        <w:rPr>
-          <w:noProof/>
-        </w:rPr>
-        <w:fldChar w:fldCharType="end"/>
-      </w:r>
-      <w:r>
-        <w:t>: P-value and Correlation Coefficient of Height and Wingspan</w:t>
-      </w:r>
-    </w:p>
-    <w:p>
-      <w:r>
-        <w:t xml:space="preserve">I can see that not only is the P value is so small that I have strong evidence of null </w:t>
-      </w:r>
-      <w:r>
-        <w:t>hypothesis,</w:t>
-      </w:r>
-      <w:r>
-        <w:t xml:space="preserve"> but my correlation coefficient is 0.84-0.86 </w:t>
-      </w:r>
-      <w:r>
-        <w:t>which</w:t>
-      </w:r>
-      <w:r>
-        <w:t xml:space="preserve"> indicates that there is a clear positive relationship between my height and wingspan.</w:t>
-      </w:r>
-    </w:p>
+    <w:p/>
     <w:sectPr>
       <w:type w:val="continuous"/>
       <w:pgSz w:w="11906" w:h="16838"/>
@@ -1800,6 +1859,199 @@
       <w:contextualSpacing/>
     </w:pPr>
   </w:style>
+  <w:style w:type="table" w:styleId="GridTable3-Accent6">
+    <w:name w:val="Grid Table 3 Accent 6"/>
+    <w:basedOn w:val="TableNormal"/>
+    <w:uiPriority w:val="48"/>
+    <w:rsid w:val="00202322"/>
+    <w:pPr>
+      <w:spacing w:after="0" w:line="240" w:lineRule="auto"/>
+    </w:pPr>
+    <w:tblPr>
+      <w:tblStyleRowBandSize w:val="1"/>
+      <w:tblStyleColBandSize w:val="1"/>
+      <w:tblBorders>
+        <w:top w:val="single" w:sz="4" w:space="0" w:color="A8D08D" w:themeColor="accent6" w:themeTint="99"/>
+        <w:left w:val="single" w:sz="4" w:space="0" w:color="A8D08D" w:themeColor="accent6" w:themeTint="99"/>
+        <w:bottom w:val="single" w:sz="4" w:space="0" w:color="A8D08D" w:themeColor="accent6" w:themeTint="99"/>
+        <w:right w:val="single" w:sz="4" w:space="0" w:color="A8D08D" w:themeColor="accent6" w:themeTint="99"/>
+        <w:insideH w:val="single" w:sz="4" w:space="0" w:color="A8D08D" w:themeColor="accent6" w:themeTint="99"/>
+        <w:insideV w:val="single" w:sz="4" w:space="0" w:color="A8D08D" w:themeColor="accent6" w:themeTint="99"/>
+      </w:tblBorders>
+    </w:tblPr>
+    <w:tblStylePr w:type="firstRow">
+      <w:rPr>
+        <w:b/>
+        <w:bCs/>
+      </w:rPr>
+      <w:tblPr/>
+      <w:tcPr>
+        <w:tcBorders>
+          <w:top w:val="nil"/>
+          <w:left w:val="nil"/>
+          <w:right w:val="nil"/>
+          <w:insideH w:val="nil"/>
+          <w:insideV w:val="nil"/>
+        </w:tcBorders>
+        <w:shd w:val="clear" w:color="auto" w:fill="FFFFFF" w:themeFill="background1"/>
+      </w:tcPr>
+    </w:tblStylePr>
+    <w:tblStylePr w:type="lastRow">
+      <w:rPr>
+        <w:b/>
+        <w:bCs/>
+      </w:rPr>
+      <w:tblPr/>
+      <w:tcPr>
+        <w:tcBorders>
+          <w:left w:val="nil"/>
+          <w:bottom w:val="nil"/>
+          <w:right w:val="nil"/>
+          <w:insideH w:val="nil"/>
+          <w:insideV w:val="nil"/>
+        </w:tcBorders>
+        <w:shd w:val="clear" w:color="auto" w:fill="FFFFFF" w:themeFill="background1"/>
+      </w:tcPr>
+    </w:tblStylePr>
+    <w:tblStylePr w:type="firstCol">
+      <w:pPr>
+        <w:jc w:val="right"/>
+      </w:pPr>
+      <w:rPr>
+        <w:i/>
+        <w:iCs/>
+      </w:rPr>
+      <w:tblPr/>
+      <w:tcPr>
+        <w:tcBorders>
+          <w:top w:val="nil"/>
+          <w:left w:val="nil"/>
+          <w:bottom w:val="nil"/>
+          <w:insideH w:val="nil"/>
+          <w:insideV w:val="nil"/>
+        </w:tcBorders>
+        <w:shd w:val="clear" w:color="auto" w:fill="FFFFFF" w:themeFill="background1"/>
+      </w:tcPr>
+    </w:tblStylePr>
+    <w:tblStylePr w:type="lastCol">
+      <w:rPr>
+        <w:i/>
+        <w:iCs/>
+      </w:rPr>
+      <w:tblPr/>
+      <w:tcPr>
+        <w:tcBorders>
+          <w:top w:val="nil"/>
+          <w:bottom w:val="nil"/>
+          <w:right w:val="nil"/>
+          <w:insideH w:val="nil"/>
+          <w:insideV w:val="nil"/>
+        </w:tcBorders>
+        <w:shd w:val="clear" w:color="auto" w:fill="FFFFFF" w:themeFill="background1"/>
+      </w:tcPr>
+    </w:tblStylePr>
+    <w:tblStylePr w:type="band1Vert">
+      <w:tblPr/>
+      <w:tcPr>
+        <w:shd w:val="clear" w:color="auto" w:fill="E2EFD9" w:themeFill="accent6" w:themeFillTint="33"/>
+      </w:tcPr>
+    </w:tblStylePr>
+    <w:tblStylePr w:type="band1Horz">
+      <w:tblPr/>
+      <w:tcPr>
+        <w:shd w:val="clear" w:color="auto" w:fill="E2EFD9" w:themeFill="accent6" w:themeFillTint="33"/>
+      </w:tcPr>
+    </w:tblStylePr>
+    <w:tblStylePr w:type="neCell">
+      <w:tblPr/>
+      <w:tcPr>
+        <w:tcBorders>
+          <w:bottom w:val="single" w:sz="4" w:space="0" w:color="A8D08D" w:themeColor="accent6" w:themeTint="99"/>
+        </w:tcBorders>
+      </w:tcPr>
+    </w:tblStylePr>
+    <w:tblStylePr w:type="nwCell">
+      <w:tblPr/>
+      <w:tcPr>
+        <w:tcBorders>
+          <w:bottom w:val="single" w:sz="4" w:space="0" w:color="A8D08D" w:themeColor="accent6" w:themeTint="99"/>
+        </w:tcBorders>
+      </w:tcPr>
+    </w:tblStylePr>
+    <w:tblStylePr w:type="seCell">
+      <w:tblPr/>
+      <w:tcPr>
+        <w:tcBorders>
+          <w:top w:val="single" w:sz="4" w:space="0" w:color="A8D08D" w:themeColor="accent6" w:themeTint="99"/>
+        </w:tcBorders>
+      </w:tcPr>
+    </w:tblStylePr>
+    <w:tblStylePr w:type="swCell">
+      <w:tblPr/>
+      <w:tcPr>
+        <w:tcBorders>
+          <w:top w:val="single" w:sz="4" w:space="0" w:color="A8D08D" w:themeColor="accent6" w:themeTint="99"/>
+        </w:tcBorders>
+      </w:tcPr>
+    </w:tblStylePr>
+  </w:style>
+  <w:style w:type="table" w:styleId="GridTable1Light-Accent1">
+    <w:name w:val="Grid Table 1 Light Accent 1"/>
+    <w:basedOn w:val="TableNormal"/>
+    <w:uiPriority w:val="46"/>
+    <w:rsid w:val="00112B5A"/>
+    <w:pPr>
+      <w:spacing w:after="0" w:line="240" w:lineRule="auto"/>
+    </w:pPr>
+    <w:tblPr>
+      <w:tblStyleRowBandSize w:val="1"/>
+      <w:tblStyleColBandSize w:val="1"/>
+      <w:tblBorders>
+        <w:top w:val="single" w:sz="4" w:space="0" w:color="B4C6E7" w:themeColor="accent1" w:themeTint="66"/>
+        <w:left w:val="single" w:sz="4" w:space="0" w:color="B4C6E7" w:themeColor="accent1" w:themeTint="66"/>
+        <w:bottom w:val="single" w:sz="4" w:space="0" w:color="B4C6E7" w:themeColor="accent1" w:themeTint="66"/>
+        <w:right w:val="single" w:sz="4" w:space="0" w:color="B4C6E7" w:themeColor="accent1" w:themeTint="66"/>
+        <w:insideH w:val="single" w:sz="4" w:space="0" w:color="B4C6E7" w:themeColor="accent1" w:themeTint="66"/>
+        <w:insideV w:val="single" w:sz="4" w:space="0" w:color="B4C6E7" w:themeColor="accent1" w:themeTint="66"/>
+      </w:tblBorders>
+    </w:tblPr>
+    <w:tblStylePr w:type="firstRow">
+      <w:rPr>
+        <w:b/>
+        <w:bCs/>
+      </w:rPr>
+      <w:tblPr/>
+      <w:tcPr>
+        <w:tcBorders>
+          <w:bottom w:val="single" w:sz="12" w:space="0" w:color="8EAADB" w:themeColor="accent1" w:themeTint="99"/>
+        </w:tcBorders>
+      </w:tcPr>
+    </w:tblStylePr>
+    <w:tblStylePr w:type="lastRow">
+      <w:rPr>
+        <w:b/>
+        <w:bCs/>
+      </w:rPr>
+      <w:tblPr/>
+      <w:tcPr>
+        <w:tcBorders>
+          <w:top w:val="double" w:sz="2" w:space="0" w:color="8EAADB" w:themeColor="accent1" w:themeTint="99"/>
+        </w:tcBorders>
+      </w:tcPr>
+    </w:tblStylePr>
+    <w:tblStylePr w:type="firstCol">
+      <w:rPr>
+        <w:b/>
+        <w:bCs/>
+      </w:rPr>
+    </w:tblStylePr>
+    <w:tblStylePr w:type="lastCol">
+      <w:rPr>
+        <w:b/>
+        <w:bCs/>
+      </w:rPr>
+    </w:tblStylePr>
+  </w:style>
 </w:styles>
 </file>
 

</xml_diff>

<commit_message>
adding my code and document update
</commit_message>
<xml_diff>
--- a/Applied Data Science Assignment 2.docx
+++ b/Applied Data Science Assignment 2.docx
@@ -481,6 +481,7 @@
       <w:pPr>
         <w:keepNext/>
         <w:spacing w:line="276" w:lineRule="auto"/>
+        <w:jc w:val="center"/>
       </w:pPr>
       <w:r>
         <w:rPr>
@@ -714,13 +715,14 @@
           <w:sz w:val="21"/>
           <w:szCs w:val="21"/>
         </w:rPr>
-        <w:t xml:space="preserve"> Forest-Greenhouse column shows a negative correlation between all columns especially for Brazil and World where it shows a clear sign of increase of greenhouse when forest land is reducing. </w:t>
+        <w:t xml:space="preserve"> Forest-Greenhouse column shows a negative correlation between all columns especially for Brazil and World where it shows a clear sign of increase of greenhouse when forest land is reducing.</w:t>
       </w:r>
     </w:p>
     <w:p>
       <w:pPr>
         <w:keepNext/>
         <w:spacing w:line="276" w:lineRule="auto"/>
+        <w:jc w:val="center"/>
       </w:pPr>
       <w:r>
         <w:rPr>
@@ -817,6 +819,7 @@
           <w:p>
             <w:pPr>
               <w:keepNext/>
+              <w:jc w:val="center"/>
               <w:rPr>
                 <w:b w:val="0"/>
                 <w:bCs w:val="0"/>
@@ -831,6 +834,7 @@
           <w:p>
             <w:pPr>
               <w:keepNext/>
+              <w:jc w:val="center"/>
               <w:cnfStyle w:val="100000000000" w:firstRow="1" w:lastRow="0" w:firstColumn="0" w:lastColumn="0" w:oddVBand="0" w:evenVBand="0" w:oddHBand="0" w:evenHBand="0" w:firstRowFirstColumn="0" w:firstRowLastColumn="0" w:lastRowFirstColumn="0" w:lastRowLastColumn="0"/>
               <w:rPr>
                 <w:b w:val="0"/>
@@ -846,7 +850,7 @@
                 <w:i/>
                 <w:iCs/>
               </w:rPr>
-              <w:t xml:space="preserve">Arable-Forest </w:t>
+              <w:t>Arable-Forest</w:t>
             </w:r>
           </w:p>
         </w:tc>
@@ -857,6 +861,7 @@
           <w:p>
             <w:pPr>
               <w:keepNext/>
+              <w:jc w:val="center"/>
               <w:cnfStyle w:val="100000000000" w:firstRow="1" w:lastRow="0" w:firstColumn="0" w:lastColumn="0" w:oddVBand="0" w:evenVBand="0" w:oddHBand="0" w:evenHBand="0" w:firstRowFirstColumn="0" w:firstRowLastColumn="0" w:lastRowFirstColumn="0" w:lastRowLastColumn="0"/>
               <w:rPr>
                 <w:b w:val="0"/>
@@ -903,6 +908,7 @@
           <w:p>
             <w:pPr>
               <w:keepNext/>
+              <w:jc w:val="center"/>
               <w:cnfStyle w:val="100000000000" w:firstRow="1" w:lastRow="0" w:firstColumn="0" w:lastColumn="0" w:oddVBand="0" w:evenVBand="0" w:oddHBand="0" w:evenHBand="0" w:firstRowFirstColumn="0" w:firstRowLastColumn="0" w:lastRowFirstColumn="0" w:lastRowLastColumn="0"/>
               <w:rPr>
                 <w:b w:val="0"/>
@@ -953,6 +959,7 @@
           <w:p>
             <w:pPr>
               <w:keepNext/>
+              <w:jc w:val="center"/>
               <w:rPr>
                 <w:b w:val="0"/>
                 <w:bCs w:val="0"/>
@@ -978,6 +985,7 @@
           <w:p>
             <w:pPr>
               <w:keepNext/>
+              <w:jc w:val="center"/>
               <w:cnfStyle w:val="000000000000" w:firstRow="0" w:lastRow="0" w:firstColumn="0" w:lastColumn="0" w:oddVBand="0" w:evenVBand="0" w:oddHBand="0" w:evenHBand="0" w:firstRowFirstColumn="0" w:firstRowLastColumn="0" w:lastRowFirstColumn="0" w:lastRowLastColumn="0"/>
             </w:pPr>
             <w:r>
@@ -995,6 +1003,7 @@
           <w:p>
             <w:pPr>
               <w:keepNext/>
+              <w:jc w:val="center"/>
               <w:cnfStyle w:val="000000000000" w:firstRow="0" w:lastRow="0" w:firstColumn="0" w:lastColumn="0" w:oddVBand="0" w:evenVBand="0" w:oddHBand="0" w:evenHBand="0" w:firstRowFirstColumn="0" w:firstRowLastColumn="0" w:lastRowFirstColumn="0" w:lastRowLastColumn="0"/>
               <w:rPr>
                 <w:highlight w:val="darkGray"/>
@@ -1015,6 +1024,7 @@
           <w:p>
             <w:pPr>
               <w:keepNext/>
+              <w:jc w:val="center"/>
               <w:cnfStyle w:val="000000000000" w:firstRow="0" w:lastRow="0" w:firstColumn="0" w:lastColumn="0" w:oddVBand="0" w:evenVBand="0" w:oddHBand="0" w:evenHBand="0" w:firstRowFirstColumn="0" w:firstRowLastColumn="0" w:lastRowFirstColumn="0" w:lastRowLastColumn="0"/>
             </w:pPr>
             <w:r>
@@ -1044,6 +1054,7 @@
           <w:p>
             <w:pPr>
               <w:keepNext/>
+              <w:jc w:val="center"/>
               <w:rPr>
                 <w:b w:val="0"/>
                 <w:bCs w:val="0"/>
@@ -1069,6 +1080,7 @@
           <w:p>
             <w:pPr>
               <w:keepNext/>
+              <w:jc w:val="center"/>
               <w:cnfStyle w:val="000000000000" w:firstRow="0" w:lastRow="0" w:firstColumn="0" w:lastColumn="0" w:oddVBand="0" w:evenVBand="0" w:oddHBand="0" w:evenHBand="0" w:firstRowFirstColumn="0" w:firstRowLastColumn="0" w:lastRowFirstColumn="0" w:lastRowLastColumn="0"/>
             </w:pPr>
             <w:r>
@@ -1083,6 +1095,7 @@
           <w:p>
             <w:pPr>
               <w:keepNext/>
+              <w:jc w:val="center"/>
               <w:cnfStyle w:val="000000000000" w:firstRow="0" w:lastRow="0" w:firstColumn="0" w:lastColumn="0" w:oddVBand="0" w:evenVBand="0" w:oddHBand="0" w:evenHBand="0" w:firstRowFirstColumn="0" w:firstRowLastColumn="0" w:lastRowFirstColumn="0" w:lastRowLastColumn="0"/>
               <w:rPr>
                 <w:highlight w:val="darkGray"/>
@@ -1103,6 +1116,7 @@
           <w:p>
             <w:pPr>
               <w:keepNext/>
+              <w:jc w:val="center"/>
               <w:cnfStyle w:val="000000000000" w:firstRow="0" w:lastRow="0" w:firstColumn="0" w:lastColumn="0" w:oddVBand="0" w:evenVBand="0" w:oddHBand="0" w:evenHBand="0" w:firstRowFirstColumn="0" w:firstRowLastColumn="0" w:lastRowFirstColumn="0" w:lastRowLastColumn="0"/>
             </w:pPr>
             <w:r>
@@ -1129,6 +1143,7 @@
           <w:p>
             <w:pPr>
               <w:keepNext/>
+              <w:jc w:val="center"/>
               <w:rPr>
                 <w:b w:val="0"/>
                 <w:bCs w:val="0"/>
@@ -1154,6 +1169,7 @@
           <w:p>
             <w:pPr>
               <w:keepNext/>
+              <w:jc w:val="center"/>
               <w:cnfStyle w:val="000000000000" w:firstRow="0" w:lastRow="0" w:firstColumn="0" w:lastColumn="0" w:oddVBand="0" w:evenVBand="0" w:oddHBand="0" w:evenHBand="0" w:firstRowFirstColumn="0" w:firstRowLastColumn="0" w:lastRowFirstColumn="0" w:lastRowLastColumn="0"/>
             </w:pPr>
             <w:r>
@@ -1168,6 +1184,7 @@
           <w:p>
             <w:pPr>
               <w:keepNext/>
+              <w:jc w:val="center"/>
               <w:cnfStyle w:val="000000000000" w:firstRow="0" w:lastRow="0" w:firstColumn="0" w:lastColumn="0" w:oddVBand="0" w:evenVBand="0" w:oddHBand="0" w:evenHBand="0" w:firstRowFirstColumn="0" w:firstRowLastColumn="0" w:lastRowFirstColumn="0" w:lastRowLastColumn="0"/>
             </w:pPr>
             <w:r>
@@ -1182,6 +1199,7 @@
           <w:p>
             <w:pPr>
               <w:keepNext/>
+              <w:jc w:val="center"/>
               <w:cnfStyle w:val="000000000000" w:firstRow="0" w:lastRow="0" w:firstColumn="0" w:lastColumn="0" w:oddVBand="0" w:evenVBand="0" w:oddHBand="0" w:evenHBand="0" w:firstRowFirstColumn="0" w:firstRowLastColumn="0" w:lastRowFirstColumn="0" w:lastRowLastColumn="0"/>
             </w:pPr>
             <w:r>
@@ -1208,6 +1226,7 @@
           <w:p>
             <w:pPr>
               <w:keepNext/>
+              <w:jc w:val="center"/>
               <w:rPr>
                 <w:b w:val="0"/>
                 <w:bCs w:val="0"/>
@@ -1233,6 +1252,7 @@
           <w:p>
             <w:pPr>
               <w:keepNext/>
+              <w:jc w:val="center"/>
               <w:cnfStyle w:val="000000000000" w:firstRow="0" w:lastRow="0" w:firstColumn="0" w:lastColumn="0" w:oddVBand="0" w:evenVBand="0" w:oddHBand="0" w:evenHBand="0" w:firstRowFirstColumn="0" w:firstRowLastColumn="0" w:lastRowFirstColumn="0" w:lastRowLastColumn="0"/>
             </w:pPr>
             <w:r>
@@ -1247,6 +1267,7 @@
           <w:p>
             <w:pPr>
               <w:keepNext/>
+              <w:jc w:val="center"/>
               <w:cnfStyle w:val="000000000000" w:firstRow="0" w:lastRow="0" w:firstColumn="0" w:lastColumn="0" w:oddVBand="0" w:evenVBand="0" w:oddHBand="0" w:evenHBand="0" w:firstRowFirstColumn="0" w:firstRowLastColumn="0" w:lastRowFirstColumn="0" w:lastRowLastColumn="0"/>
             </w:pPr>
             <w:r>
@@ -1264,6 +1285,7 @@
           <w:p>
             <w:pPr>
               <w:keepNext/>
+              <w:jc w:val="center"/>
               <w:cnfStyle w:val="000000000000" w:firstRow="0" w:lastRow="0" w:firstColumn="0" w:lastColumn="0" w:oddVBand="0" w:evenVBand="0" w:oddHBand="0" w:evenHBand="0" w:firstRowFirstColumn="0" w:firstRowLastColumn="0" w:lastRowFirstColumn="0" w:lastRowLastColumn="0"/>
               <w:rPr>
                 <w:highlight w:val="darkGray"/>
@@ -1301,6 +1323,7 @@
           <w:ilvl w:val="0"/>
           <w:numId w:val="2"/>
         </w:numPr>
+        <w:jc w:val="center"/>
         <w:rPr>
           <w:rFonts w:cstheme="minorHAnsi"/>
           <w:sz w:val="21"/>
@@ -1366,6 +1389,7 @@
           </w:tcPr>
           <w:p>
             <w:pPr>
+              <w:jc w:val="center"/>
               <w:rPr>
                 <w:rFonts w:cstheme="minorHAnsi"/>
                 <w:b w:val="0"/>
@@ -1387,18 +1411,6 @@
                 <w:szCs w:val="21"/>
               </w:rPr>
               <w:t>Forest land</w:t>
-            </w:r>
-            <w:r>
-              <w:rPr>
-                <w:rFonts w:cstheme="minorHAnsi"/>
-                <w:b w:val="0"/>
-                <w:bCs w:val="0"/>
-                <w:i/>
-                <w:iCs/>
-                <w:sz w:val="21"/>
-                <w:szCs w:val="21"/>
-              </w:rPr>
-              <w:t xml:space="preserve"> </w:t>
             </w:r>
           </w:p>
         </w:tc>
@@ -1408,6 +1420,7 @@
           </w:tcPr>
           <w:p>
             <w:pPr>
+              <w:jc w:val="center"/>
               <w:cnfStyle w:val="100000000000" w:firstRow="1" w:lastRow="0" w:firstColumn="0" w:lastColumn="0" w:oddVBand="0" w:evenVBand="0" w:oddHBand="0" w:evenHBand="0" w:firstRowFirstColumn="0" w:firstRowLastColumn="0" w:lastRowFirstColumn="0" w:lastRowLastColumn="0"/>
               <w:rPr>
                 <w:rFonts w:cstheme="minorHAnsi"/>
@@ -1477,6 +1490,7 @@
           </w:tcPr>
           <w:p>
             <w:pPr>
+              <w:jc w:val="center"/>
               <w:cnfStyle w:val="100000000000" w:firstRow="1" w:lastRow="0" w:firstColumn="0" w:lastColumn="0" w:oddVBand="0" w:evenVBand="0" w:oddHBand="0" w:evenHBand="0" w:firstRowFirstColumn="0" w:firstRowLastColumn="0" w:lastRowFirstColumn="0" w:lastRowLastColumn="0"/>
               <w:rPr>
                 <w:rFonts w:cstheme="minorHAnsi"/>
@@ -1546,6 +1560,7 @@
           </w:tcPr>
           <w:p>
             <w:pPr>
+              <w:jc w:val="center"/>
               <w:cnfStyle w:val="100000000000" w:firstRow="1" w:lastRow="0" w:firstColumn="0" w:lastColumn="0" w:oddVBand="0" w:evenVBand="0" w:oddHBand="0" w:evenHBand="0" w:firstRowFirstColumn="0" w:firstRowLastColumn="0" w:lastRowFirstColumn="0" w:lastRowLastColumn="0"/>
               <w:rPr>
                 <w:rFonts w:cstheme="minorHAnsi"/>
@@ -1621,6 +1636,7 @@
           </w:tcPr>
           <w:p>
             <w:pPr>
+              <w:jc w:val="center"/>
               <w:rPr>
                 <w:rFonts w:cstheme="minorHAnsi"/>
                 <w:b w:val="0"/>
@@ -1671,6 +1687,7 @@
                 <w:tab w:val="left" w:pos="14656"/>
               </w:tabs>
               <w:wordWrap w:val="0"/>
+              <w:jc w:val="center"/>
               <w:textAlignment w:val="baseline"/>
               <w:cnfStyle w:val="000000000000" w:firstRow="0" w:lastRow="0" w:firstColumn="0" w:lastColumn="0" w:oddVBand="0" w:evenVBand="0" w:oddHBand="0" w:evenHBand="0" w:firstRowFirstColumn="0" w:firstRowLastColumn="0" w:lastRowFirstColumn="0" w:lastRowLastColumn="0"/>
               <w:rPr>
@@ -1724,6 +1741,7 @@
               <w:pStyle w:val="HTMLPreformatted"/>
               <w:shd w:val="clear" w:color="auto" w:fill="FFFFFF"/>
               <w:wordWrap w:val="0"/>
+              <w:jc w:val="center"/>
               <w:textAlignment w:val="baseline"/>
               <w:cnfStyle w:val="000000000000" w:firstRow="0" w:lastRow="0" w:firstColumn="0" w:lastColumn="0" w:oddVBand="0" w:evenVBand="0" w:oddHBand="0" w:evenHBand="0" w:firstRowFirstColumn="0" w:firstRowLastColumn="0" w:lastRowFirstColumn="0" w:lastRowLastColumn="0"/>
               <w:rPr>
@@ -1753,6 +1771,7 @@
               <w:pStyle w:val="HTMLPreformatted"/>
               <w:shd w:val="clear" w:color="auto" w:fill="FFFFFF"/>
               <w:wordWrap w:val="0"/>
+              <w:jc w:val="center"/>
               <w:textAlignment w:val="baseline"/>
               <w:cnfStyle w:val="000000000000" w:firstRow="0" w:lastRow="0" w:firstColumn="0" w:lastColumn="0" w:oddVBand="0" w:evenVBand="0" w:oddHBand="0" w:evenHBand="0" w:firstRowFirstColumn="0" w:firstRowLastColumn="0" w:lastRowFirstColumn="0" w:lastRowLastColumn="0"/>
               <w:rPr>
@@ -1796,6 +1815,7 @@
           </w:tcPr>
           <w:p>
             <w:pPr>
+              <w:jc w:val="center"/>
               <w:rPr>
                 <w:rFonts w:cstheme="minorHAnsi"/>
                 <w:b w:val="0"/>
@@ -1829,6 +1849,7 @@
               <w:pStyle w:val="HTMLPreformatted"/>
               <w:shd w:val="clear" w:color="auto" w:fill="FFFFFF"/>
               <w:wordWrap w:val="0"/>
+              <w:jc w:val="center"/>
               <w:textAlignment w:val="baseline"/>
               <w:cnfStyle w:val="000000000000" w:firstRow="0" w:lastRow="0" w:firstColumn="0" w:lastColumn="0" w:oddVBand="0" w:evenVBand="0" w:oddHBand="0" w:evenHBand="0" w:firstRowFirstColumn="0" w:firstRowLastColumn="0" w:lastRowFirstColumn="0" w:lastRowLastColumn="0"/>
               <w:rPr>
@@ -1869,6 +1890,7 @@
               <w:pStyle w:val="HTMLPreformatted"/>
               <w:shd w:val="clear" w:color="auto" w:fill="FFFFFF"/>
               <w:wordWrap w:val="0"/>
+              <w:jc w:val="center"/>
               <w:textAlignment w:val="baseline"/>
               <w:cnfStyle w:val="000000000000" w:firstRow="0" w:lastRow="0" w:firstColumn="0" w:lastColumn="0" w:oddVBand="0" w:evenVBand="0" w:oddHBand="0" w:evenHBand="0" w:firstRowFirstColumn="0" w:firstRowLastColumn="0" w:lastRowFirstColumn="0" w:lastRowLastColumn="0"/>
               <w:rPr>
@@ -1878,15 +1900,6 @@
                 <w:szCs w:val="21"/>
               </w:rPr>
             </w:pPr>
-            <w:r>
-              <w:rPr>
-                <w:rFonts w:asciiTheme="minorHAnsi" w:hAnsiTheme="minorHAnsi" w:cstheme="minorHAnsi"/>
-                <w:color w:val="000000"/>
-                <w:sz w:val="21"/>
-                <w:szCs w:val="21"/>
-              </w:rPr>
-              <w:t xml:space="preserve"> </w:t>
-            </w:r>
             <w:r>
               <w:rPr>
                 <w:rFonts w:asciiTheme="minorHAnsi" w:hAnsiTheme="minorHAnsi" w:cstheme="minorHAnsi"/>
@@ -1907,6 +1920,7 @@
               <w:pStyle w:val="HTMLPreformatted"/>
               <w:shd w:val="clear" w:color="auto" w:fill="FFFFFF"/>
               <w:wordWrap w:val="0"/>
+              <w:jc w:val="center"/>
               <w:textAlignment w:val="baseline"/>
               <w:cnfStyle w:val="000000000000" w:firstRow="0" w:lastRow="0" w:firstColumn="0" w:lastColumn="0" w:oddVBand="0" w:evenVBand="0" w:oddHBand="0" w:evenHBand="0" w:firstRowFirstColumn="0" w:firstRowLastColumn="0" w:lastRowFirstColumn="0" w:lastRowLastColumn="0"/>
               <w:rPr>
@@ -1939,6 +1953,7 @@
           </w:tcPr>
           <w:p>
             <w:pPr>
+              <w:jc w:val="center"/>
               <w:rPr>
                 <w:rFonts w:cstheme="minorHAnsi"/>
                 <w:b w:val="0"/>
@@ -1972,6 +1987,7 @@
               <w:pStyle w:val="HTMLPreformatted"/>
               <w:shd w:val="clear" w:color="auto" w:fill="FFFFFF"/>
               <w:wordWrap w:val="0"/>
+              <w:jc w:val="center"/>
               <w:textAlignment w:val="baseline"/>
               <w:cnfStyle w:val="000000000000" w:firstRow="0" w:lastRow="0" w:firstColumn="0" w:lastColumn="0" w:oddVBand="0" w:evenVBand="0" w:oddHBand="0" w:evenHBand="0" w:firstRowFirstColumn="0" w:firstRowLastColumn="0" w:lastRowFirstColumn="0" w:lastRowLastColumn="0"/>
               <w:rPr>
@@ -2012,6 +2028,7 @@
               <w:pStyle w:val="HTMLPreformatted"/>
               <w:shd w:val="clear" w:color="auto" w:fill="FFFFFF"/>
               <w:wordWrap w:val="0"/>
+              <w:jc w:val="center"/>
               <w:textAlignment w:val="baseline"/>
               <w:cnfStyle w:val="000000000000" w:firstRow="0" w:lastRow="0" w:firstColumn="0" w:lastColumn="0" w:oddVBand="0" w:evenVBand="0" w:oddHBand="0" w:evenHBand="0" w:firstRowFirstColumn="0" w:firstRowLastColumn="0" w:lastRowFirstColumn="0" w:lastRowLastColumn="0"/>
               <w:rPr>
@@ -2041,6 +2058,7 @@
               <w:pStyle w:val="HTMLPreformatted"/>
               <w:shd w:val="clear" w:color="auto" w:fill="FFFFFF"/>
               <w:wordWrap w:val="0"/>
+              <w:jc w:val="center"/>
               <w:textAlignment w:val="baseline"/>
               <w:cnfStyle w:val="000000000000" w:firstRow="0" w:lastRow="0" w:firstColumn="0" w:lastColumn="0" w:oddVBand="0" w:evenVBand="0" w:oddHBand="0" w:evenHBand="0" w:firstRowFirstColumn="0" w:firstRowLastColumn="0" w:lastRowFirstColumn="0" w:lastRowLastColumn="0"/>
               <w:rPr>
@@ -2073,6 +2091,7 @@
           </w:tcPr>
           <w:p>
             <w:pPr>
+              <w:jc w:val="center"/>
               <w:rPr>
                 <w:rFonts w:cstheme="minorHAnsi"/>
                 <w:b w:val="0"/>
@@ -2106,6 +2125,7 @@
               <w:pStyle w:val="HTMLPreformatted"/>
               <w:shd w:val="clear" w:color="auto" w:fill="FFFFFF"/>
               <w:wordWrap w:val="0"/>
+              <w:jc w:val="center"/>
               <w:textAlignment w:val="baseline"/>
               <w:cnfStyle w:val="000000000000" w:firstRow="0" w:lastRow="0" w:firstColumn="0" w:lastColumn="0" w:oddVBand="0" w:evenVBand="0" w:oddHBand="0" w:evenHBand="0" w:firstRowFirstColumn="0" w:firstRowLastColumn="0" w:lastRowFirstColumn="0" w:lastRowLastColumn="0"/>
               <w:rPr>
@@ -2146,6 +2166,7 @@
               <w:pStyle w:val="HTMLPreformatted"/>
               <w:shd w:val="clear" w:color="auto" w:fill="FFFFFF"/>
               <w:wordWrap w:val="0"/>
+              <w:jc w:val="center"/>
               <w:textAlignment w:val="baseline"/>
               <w:cnfStyle w:val="000000000000" w:firstRow="0" w:lastRow="0" w:firstColumn="0" w:lastColumn="0" w:oddVBand="0" w:evenVBand="0" w:oddHBand="0" w:evenHBand="0" w:firstRowFirstColumn="0" w:firstRowLastColumn="0" w:lastRowFirstColumn="0" w:lastRowLastColumn="0"/>
               <w:rPr>
@@ -2175,6 +2196,7 @@
               <w:pStyle w:val="HTMLPreformatted"/>
               <w:shd w:val="clear" w:color="auto" w:fill="FFFFFF"/>
               <w:wordWrap w:val="0"/>
+              <w:jc w:val="center"/>
               <w:textAlignment w:val="baseline"/>
               <w:cnfStyle w:val="000000000000" w:firstRow="0" w:lastRow="0" w:firstColumn="0" w:lastColumn="0" w:oddVBand="0" w:evenVBand="0" w:oddHBand="0" w:evenHBand="0" w:firstRowFirstColumn="0" w:firstRowLastColumn="0" w:lastRowFirstColumn="0" w:lastRowLastColumn="0"/>
               <w:rPr>
@@ -2220,7 +2242,7 @@
         <w:t>percentage change</w:t>
       </w:r>
       <w:r>
-        <w:t xml:space="preserve"> of forest land </w:t>
+        <w:t xml:space="preserve"> of forest land</w:t>
       </w:r>
     </w:p>
     <w:p>

</xml_diff>